<commit_message>
added "test" on title
</commit_message>
<xml_diff>
--- a/Gamestop/Gamestop Development Environment Setup - Version1 0.docx
+++ b/Gamestop/Gamestop Development Environment Setup - Version1 0.docx
@@ -97,17 +97,28 @@
         <w:t>s</w:t>
       </w:r>
       <w:proofErr w:type="spellEnd"/>
-    </w:p>
-    <w:p>
-      <w:pPr>
+      <w:r>
         <w:rPr>
           <w:rFonts w:ascii="Times New Roman" w:hAnsi="Times New Roman" w:cs="Times New Roman"/>
           <w:b/>
-          <w:sz w:val="24"/>
-          <w:szCs w:val="24"/>
-        </w:rPr>
-      </w:pPr>
-      <w:commentRangeStart w:id="0"/>
+          <w:sz w:val="32"/>
+          <w:szCs w:val="32"/>
+        </w:rPr>
+        <w:t xml:space="preserve"> – test copy</w:t>
+      </w:r>
+      <w:bookmarkStart w:id="0" w:name="_GoBack"/>
+      <w:bookmarkEnd w:id="0"/>
+    </w:p>
+    <w:p>
+      <w:pPr>
+        <w:rPr>
+          <w:rFonts w:ascii="Times New Roman" w:hAnsi="Times New Roman" w:cs="Times New Roman"/>
+          <w:b/>
+          <w:sz w:val="24"/>
+          <w:szCs w:val="24"/>
+        </w:rPr>
+      </w:pPr>
+      <w:commentRangeStart w:id="1"/>
     </w:p>
     <w:p>
       <w:pPr>
@@ -1105,8 +1116,6 @@
         </w:rPr>
         <w:t xml:space="preserve"> </w:t>
       </w:r>
-      <w:bookmarkStart w:id="1" w:name="_GoBack"/>
-      <w:bookmarkEnd w:id="1"/>
       <w:r>
         <w:rPr>
           <w:rFonts w:asciiTheme="majorHAnsi" w:hAnsiTheme="majorHAnsi" w:cs="Times New Roman"/>
@@ -1451,12 +1460,12 @@
         </w:rPr>
         <w:t xml:space="preserve"> (email)</w:t>
       </w:r>
-      <w:commentRangeEnd w:id="0"/>
+      <w:commentRangeEnd w:id="1"/>
       <w:r>
         <w:rPr>
           <w:rStyle w:val="CommentReference"/>
         </w:rPr>
-        <w:commentReference w:id="0"/>
+        <w:commentReference w:id="1"/>
       </w:r>
     </w:p>
     <w:p>
@@ -2310,25 +2319,7 @@
             <w:sz w:val="24"/>
             <w:szCs w:val="24"/>
           </w:rPr>
-          <w:t>http://gi</w:t>
-        </w:r>
-        <w:r>
-          <w:rPr>
-            <w:rStyle w:val="Hyperlink"/>
-            <w:rFonts w:asciiTheme="majorHAnsi" w:hAnsiTheme="majorHAnsi" w:cs="Times New Roman"/>
-            <w:sz w:val="24"/>
-            <w:szCs w:val="24"/>
-          </w:rPr>
-          <w:t>t</w:t>
-        </w:r>
-        <w:r>
-          <w:rPr>
-            <w:rStyle w:val="Hyperlink"/>
-            <w:rFonts w:asciiTheme="majorHAnsi" w:hAnsiTheme="majorHAnsi" w:cs="Times New Roman"/>
-            <w:sz w:val="24"/>
-            <w:szCs w:val="24"/>
-          </w:rPr>
-          <w:t>-scm.com/download/win/</w:t>
+          <w:t>http://git-scm.com/download/win/</w:t>
         </w:r>
       </w:hyperlink>
     </w:p>
@@ -12618,21 +12609,7 @@
             <w:rStyle w:val="Hyperlink"/>
             <w:rFonts w:asciiTheme="majorHAnsi" w:hAnsiTheme="majorHAnsi" w:cs="Arial"/>
           </w:rPr>
-          <w:t>http:</w:t>
-        </w:r>
-        <w:r>
-          <w:rPr>
-            <w:rStyle w:val="Hyperlink"/>
-            <w:rFonts w:asciiTheme="majorHAnsi" w:hAnsiTheme="majorHAnsi" w:cs="Arial"/>
-          </w:rPr>
-          <w:t>/</w:t>
-        </w:r>
-        <w:r>
-          <w:rPr>
-            <w:rStyle w:val="Hyperlink"/>
-            <w:rFonts w:asciiTheme="majorHAnsi" w:hAnsiTheme="majorHAnsi" w:cs="Arial"/>
-          </w:rPr>
-          <w:t>/www.ruby-lang.org/en/downloads/</w:t>
+          <w:t>http://www.ruby-lang.org/en/downloads/</w:t>
         </w:r>
       </w:hyperlink>
     </w:p>
@@ -13850,7 +13827,7 @@
 
 <file path=word/comments.xml><?xml version="1.0" encoding="utf-8"?>
 <w:comments xmlns:wpc="http://schemas.microsoft.com/office/word/2010/wordprocessingCanvas" xmlns:mc="http://schemas.openxmlformats.org/markup-compatibility/2006" xmlns:o="urn:schemas-microsoft-com:office:office" xmlns:r="http://schemas.openxmlformats.org/officeDocument/2006/relationships" xmlns:m="http://schemas.openxmlformats.org/officeDocument/2006/math" xmlns:v="urn:schemas-microsoft-com:vml" xmlns:wp14="http://schemas.microsoft.com/office/word/2010/wordprocessingDrawing" xmlns:wp="http://schemas.openxmlformats.org/drawingml/2006/wordprocessingDrawing" xmlns:w10="urn:schemas-microsoft-com:office:word" xmlns:w="http://schemas.openxmlformats.org/wordprocessingml/2006/main" xmlns:w14="http://schemas.microsoft.com/office/word/2010/wordml" xmlns:wpg="http://schemas.microsoft.com/office/word/2010/wordprocessingGroup" xmlns:wpi="http://schemas.microsoft.com/office/word/2010/wordprocessingInk" xmlns:wne="http://schemas.microsoft.com/office/word/2006/wordml" xmlns:wps="http://schemas.microsoft.com/office/word/2010/wordprocessingShape" mc:Ignorable="w14 wp14">
-  <w:comment w:id="0" w:author="Robert Kelly" w:date="2014-05-03T05:15:00Z" w:initials="RK">
+  <w:comment w:id="1" w:author="Robert Kelly" w:date="2014-05-03T05:15:00Z" w:initials="RK">
     <w:p>
       <w:pPr>
         <w:pStyle w:val="CommentText"/>
@@ -21347,7 +21324,7 @@
 </file>
 
 <file path=customXml/itemProps1.xml><?xml version="1.0" encoding="utf-8"?>
-<ds:datastoreItem xmlns:ds="http://schemas.openxmlformats.org/officeDocument/2006/customXml" ds:itemID="{6B24A1C3-926B-4E95-9034-55933D8D877B}">
+<ds:datastoreItem xmlns:ds="http://schemas.openxmlformats.org/officeDocument/2006/customXml" ds:itemID="{391449D2-43E0-48CA-A0FA-A4B34ECD980D}">
   <ds:schemaRefs>
     <ds:schemaRef ds:uri="http://schemas.openxmlformats.org/officeDocument/2006/bibliography"/>
   </ds:schemaRefs>

</xml_diff>